<commit_message>
docs: update report - add AI tools section (Part 5), renumber troubleshooting to Part 6
</commit_message>
<xml_diff>
--- a/DevLog_개발보고서.docx
+++ b/DevLog_개발보고서.docx
@@ -36,6 +36,8 @@
         <w:br/>
         <w:t>작성일: 2026년 2월 25일</w:t>
         <w:br/>
+        <w:t>개발 도구: Google Antigravity · Google Stitch</w:t>
+        <w:br/>
         <w:t>배포 URL: https://sooyeon-s-blog-platform.vercel.app</w:t>
         <w:br/>
         <w:t>GitHub: https://github.com/MDA04systack/Sooyeon-s-blog-platform</w:t>
@@ -84,6 +86,18 @@
           <w:sz w:val="20"/>
         </w:rPr>
         <w:t>DevLog는 Next.js와 Supabase를 기반으로 구축된 개인 기술 블로그 플랫폼입니다. 아이디 기반 인증 시스템, 마크다운 에디터, 댓글·대댓글 시스템, 북마크, 마이페이지 등 실용적인 블로그 서비스에 필요한 핵심 기능을 모두 갖추고 있습니다.</w:t>
+      </w:r>
+    </w:p>
+    <w:p>
+      <w:pPr>
+        <w:spacing w:after="80"/>
+      </w:pPr>
+      <w:r>
+        <w:rPr>
+          <w:rFonts w:ascii="맑은 고딕" w:hAnsi="맑은 고딕"/>
+          <w:sz w:val="20"/>
+        </w:rPr>
+        <w:t>본 프로젝트는 Google의 AI 개발 도구인 Antigravity(코드 생성 및 수정 에이전트)와 Stitch(UI 목업 생성 도구)를 활용하여 개발되었습니다.</w:t>
       </w:r>
     </w:p>
     <w:p>
@@ -332,6 +346,38 @@
                 <w:sz w:val="18"/>
               </w:rPr>
               <w:t>react-markdown, remark-gfm, react-syntax-highlighter</w:t>
+            </w:r>
+          </w:p>
+        </w:tc>
+      </w:tr>
+      <w:tr>
+        <w:tc>
+          <w:tcPr>
+            <w:tcW w:type="dxa" w:w="4320"/>
+          </w:tcPr>
+          <w:p>
+            <w:r>
+              <w:rPr>
+                <w:rFonts w:ascii="맑은 고딕" w:hAnsi="맑은 고딕"/>
+                <w:b w:val="0"/>
+                <w:sz w:val="18"/>
+              </w:rPr>
+              <w:t>개발 AI 도구</w:t>
+            </w:r>
+          </w:p>
+        </w:tc>
+        <w:tc>
+          <w:tcPr>
+            <w:tcW w:type="dxa" w:w="4320"/>
+          </w:tcPr>
+          <w:p>
+            <w:r>
+              <w:rPr>
+                <w:rFonts w:ascii="맑은 고딕" w:hAnsi="맑은 고딕"/>
+                <w:b w:val="0"/>
+                <w:sz w:val="18"/>
+              </w:rPr>
+              <w:t>Google Antigravity (코드 에이전트), Google Stitch (UI 목업)</w:t>
             </w:r>
           </w:p>
         </w:tc>
@@ -783,7 +829,7 @@
           <w:rFonts w:ascii="맑은 고딕" w:hAnsi="맑은 고딕"/>
           <w:sz w:val="20"/>
         </w:rPr>
-        <w:t>이메일이 아닌 고유 아이디(username) 기반으로 로그인하는 커스텀 인증 시스템을 구현했습니다.</w:t>
+        <w:t>이메일이 아닌 고유 아이디(username) 기반 로그인 커스텀 인증을 구현했습니다.</w:t>
       </w:r>
     </w:p>
     <w:p>
@@ -2073,7 +2119,7 @@
           <w:rFonts w:ascii="맑은 고딕" w:hAnsi="맑은 고딕"/>
           <w:sz w:val="20"/>
         </w:rPr>
-        <w:t>게시글 하단 댓글 엔리어에 내용 입력 후 [댓글 등록]</w:t>
+        <w:t>게시글 하단 댓글 영역에 내용 입력 후 [댓글 등록]</w:t>
       </w:r>
     </w:p>
     <w:p>
@@ -2087,7 +2133,7 @@
           <w:rFonts w:ascii="맑은 고딕" w:hAnsi="맑은 고딕"/>
           <w:sz w:val="20"/>
         </w:rPr>
-        <w:t>답글: 댓글 우측 [답글] 버튼 클릭 → 인풋 노출 후 등록</w:t>
+        <w:t>답글: 댓글 우측 [답글] 버튼 클릭 → 입력창 노출 후 등록</w:t>
       </w:r>
     </w:p>
     <w:p>
@@ -2269,7 +2315,803 @@
           <w:color w:val="1A1A2E"/>
           <w:sz w:val="32"/>
         </w:rPr>
-        <w:t>5. 관리자를 위한 트러블슈팅</w:t>
+        <w:t>5. AI 도구 활용 및 프롬프트 작성 방법</w:t>
+      </w:r>
+    </w:p>
+    <w:p>
+      <w:pPr>
+        <w:spacing w:before="240" w:after="80"/>
+      </w:pPr>
+      <w:r>
+        <w:rPr>
+          <w:rFonts w:ascii="맑은 고딕" w:hAnsi="맑은 고딕"/>
+          <w:b/>
+          <w:color w:val="16213E"/>
+          <w:sz w:val="26"/>
+        </w:rPr>
+        <w:t>5.1 사용한 AI 도구 소개</w:t>
+      </w:r>
+    </w:p>
+    <w:p>
+      <w:pPr>
+        <w:spacing w:after="80"/>
+      </w:pPr>
+      <w:r>
+        <w:rPr>
+          <w:rFonts w:ascii="맑은 고딕" w:hAnsi="맑은 고딕"/>
+          <w:sz w:val="20"/>
+        </w:rPr>
+        <w:t>본 프로젝트는 Google의 두 가지 AI 도구를 활용하여 개발되었습니다: Antigravity는 코드 생성·수정·디버깅을 담당하는 에이전트이며, Stitch는 UI 목업 이미지를 생성하여 디자인 방향을 확정하는 도구입니다.</w:t>
+      </w:r>
+    </w:p>
+    <w:tbl>
+      <w:tblPr>
+        <w:tblStyle w:val="TableGrid"/>
+        <w:tblW w:type="auto" w:w="0"/>
+        <w:tblLook w:firstColumn="1" w:firstRow="1" w:lastColumn="0" w:lastRow="0" w:noHBand="0" w:noVBand="1" w:val="04A0"/>
+      </w:tblPr>
+      <w:tblGrid>
+        <w:gridCol w:w="2880"/>
+        <w:gridCol w:w="2880"/>
+        <w:gridCol w:w="2880"/>
+      </w:tblGrid>
+      <w:tr>
+        <w:tc>
+          <w:tcPr>
+            <w:tcW w:type="dxa" w:w="2880"/>
+            <w:shd w:val="clear" w:color="auto" w:fill="D0E4FF"/>
+          </w:tcPr>
+          <w:p>
+            <w:r>
+              <w:rPr>
+                <w:rFonts w:ascii="맑은 고딕" w:hAnsi="맑은 고딕"/>
+                <w:b/>
+                <w:sz w:val="18"/>
+              </w:rPr>
+              <w:t>도구</w:t>
+            </w:r>
+          </w:p>
+        </w:tc>
+        <w:tc>
+          <w:tcPr>
+            <w:tcW w:type="dxa" w:w="2880"/>
+            <w:shd w:val="clear" w:color="auto" w:fill="D0E4FF"/>
+          </w:tcPr>
+          <w:p>
+            <w:r>
+              <w:rPr>
+                <w:rFonts w:ascii="맑은 고딕" w:hAnsi="맑은 고딕"/>
+                <w:b/>
+                <w:sz w:val="18"/>
+              </w:rPr>
+              <w:t>역할</w:t>
+            </w:r>
+          </w:p>
+        </w:tc>
+        <w:tc>
+          <w:tcPr>
+            <w:tcW w:type="dxa" w:w="2880"/>
+            <w:shd w:val="clear" w:color="auto" w:fill="D0E4FF"/>
+          </w:tcPr>
+          <w:p>
+            <w:r>
+              <w:rPr>
+                <w:rFonts w:ascii="맑은 고딕" w:hAnsi="맑은 고딕"/>
+                <w:b/>
+                <w:sz w:val="18"/>
+              </w:rPr>
+              <w:t>활용 방식</w:t>
+            </w:r>
+          </w:p>
+        </w:tc>
+      </w:tr>
+      <w:tr>
+        <w:tc>
+          <w:tcPr>
+            <w:tcW w:type="dxa" w:w="2880"/>
+          </w:tcPr>
+          <w:p>
+            <w:r>
+              <w:rPr>
+                <w:rFonts w:ascii="맑은 고딕" w:hAnsi="맑은 고딕"/>
+                <w:b w:val="0"/>
+                <w:sz w:val="18"/>
+              </w:rPr>
+              <w:t>Google Antigravity</w:t>
+            </w:r>
+          </w:p>
+        </w:tc>
+        <w:tc>
+          <w:tcPr>
+            <w:tcW w:type="dxa" w:w="2880"/>
+          </w:tcPr>
+          <w:p>
+            <w:r>
+              <w:rPr>
+                <w:rFonts w:ascii="맑은 고딕" w:hAnsi="맑은 고딕"/>
+                <w:b w:val="0"/>
+                <w:sz w:val="18"/>
+              </w:rPr>
+              <w:t>코드 생성, 수정, 디버깅, 파일 관리, Git 커밋·푸시</w:t>
+            </w:r>
+          </w:p>
+        </w:tc>
+        <w:tc>
+          <w:tcPr>
+            <w:tcW w:type="dxa" w:w="2880"/>
+          </w:tcPr>
+          <w:p>
+            <w:r>
+              <w:rPr>
+                <w:rFonts w:ascii="맑은 고딕" w:hAnsi="맑은 고딕"/>
+                <w:b w:val="0"/>
+                <w:sz w:val="18"/>
+              </w:rPr>
+              <w:t>자연어 요청으로 컴포넌트 생성·수정, 오류 해결, 기능 추가</w:t>
+            </w:r>
+          </w:p>
+        </w:tc>
+      </w:tr>
+      <w:tr>
+        <w:tc>
+          <w:tcPr>
+            <w:tcW w:type="dxa" w:w="2880"/>
+          </w:tcPr>
+          <w:p>
+            <w:r>
+              <w:rPr>
+                <w:rFonts w:ascii="맑은 고딕" w:hAnsi="맑은 고딕"/>
+                <w:b w:val="0"/>
+                <w:sz w:val="18"/>
+              </w:rPr>
+              <w:t>Google Stitch</w:t>
+            </w:r>
+          </w:p>
+        </w:tc>
+        <w:tc>
+          <w:tcPr>
+            <w:tcW w:type="dxa" w:w="2880"/>
+          </w:tcPr>
+          <w:p>
+            <w:r>
+              <w:rPr>
+                <w:rFonts w:ascii="맑은 고딕" w:hAnsi="맑은 고딕"/>
+                <w:b w:val="0"/>
+                <w:sz w:val="18"/>
+              </w:rPr>
+              <w:t>UI 목업 이미지 생성</w:t>
+            </w:r>
+          </w:p>
+        </w:tc>
+        <w:tc>
+          <w:tcPr>
+            <w:tcW w:type="dxa" w:w="2880"/>
+          </w:tcPr>
+          <w:p>
+            <w:r>
+              <w:rPr>
+                <w:rFonts w:ascii="맑은 고딕" w:hAnsi="맑은 고딕"/>
+                <w:b w:val="0"/>
+                <w:sz w:val="18"/>
+              </w:rPr>
+              <w:t>원하는 화면 레이아웃을 이미지로 생성 후 Antigravity에 전달하여 실제 코드로 구현</w:t>
+            </w:r>
+          </w:p>
+        </w:tc>
+      </w:tr>
+    </w:tbl>
+    <w:p/>
+    <w:p>
+      <w:pPr>
+        <w:spacing w:before="240" w:after="80"/>
+      </w:pPr>
+      <w:r>
+        <w:rPr>
+          <w:rFonts w:ascii="맑은 고딕" w:hAnsi="맑은 고딕"/>
+          <w:b/>
+          <w:color w:val="16213E"/>
+          <w:sz w:val="26"/>
+        </w:rPr>
+        <w:t>5.2 효과적인 프롬프트 작성 원칙</w:t>
+      </w:r>
+    </w:p>
+    <w:p>
+      <w:pPr>
+        <w:spacing w:before="160" w:after="40"/>
+      </w:pPr>
+      <w:r>
+        <w:rPr>
+          <w:rFonts w:ascii="맑은 고딕" w:hAnsi="맑은 고딕"/>
+          <w:b/>
+          <w:color w:val="0F3D77"/>
+          <w:sz w:val="22"/>
+        </w:rPr>
+        <w:t>① 구체적인 결과물 중심으로 요청</w:t>
+      </w:r>
+    </w:p>
+    <w:p>
+      <w:pPr>
+        <w:spacing w:after="80"/>
+      </w:pPr>
+      <w:r>
+        <w:rPr>
+          <w:rFonts w:ascii="맑은 고딕" w:hAnsi="맑은 고딕"/>
+          <w:sz w:val="20"/>
+        </w:rPr>
+        <w:t>기술 용어보다 "무엇이 어떻게 보여야 하는가"를 중심으로 기술합니다. Stitch로 먼저 목업 이미지를 만든 뒤 "이 이미지처럼 만들어줘"라고 전달하면 Antigravity가 실제 코드로 구현합니다.</w:t>
+      </w:r>
+    </w:p>
+    <w:p>
+      <w:pPr>
+        <w:pStyle w:val="ListBullet"/>
+        <w:spacing w:after="40"/>
+        <w:ind w:left="360"/>
+      </w:pPr>
+      <w:r>
+        <w:rPr>
+          <w:rFonts w:ascii="맑은 고딕" w:hAnsi="맑은 고딕"/>
+          <w:sz w:val="20"/>
+        </w:rPr>
+        <w:t>좋은 예: "로그인 페이지인데 아이디/비밀번호 입력 후 로그인 버튼이 있고, 하단에 아이디 찾기·비밀번호 찾기 링크가 있어"</w:t>
+      </w:r>
+    </w:p>
+    <w:p>
+      <w:pPr>
+        <w:pStyle w:val="ListBullet"/>
+        <w:spacing w:after="40"/>
+        <w:ind w:left="360"/>
+      </w:pPr>
+      <w:r>
+        <w:rPr>
+          <w:rFonts w:ascii="맑은 고딕" w:hAnsi="맑은 고딕"/>
+          <w:sz w:val="20"/>
+        </w:rPr>
+        <w:t>나쁜 예: "로그인 컴포넌트 만들어줘" (너무 추상적)</w:t>
+      </w:r>
+    </w:p>
+    <w:p>
+      <w:pPr>
+        <w:spacing w:before="160" w:after="40"/>
+      </w:pPr>
+      <w:r>
+        <w:rPr>
+          <w:rFonts w:ascii="맑은 고딕" w:hAnsi="맑은 고딕"/>
+          <w:b/>
+          <w:color w:val="0F3D77"/>
+          <w:sz w:val="22"/>
+        </w:rPr>
+        <w:t>② 현재 상태 + 원하는 결과를 함께 제시</w:t>
+      </w:r>
+    </w:p>
+    <w:p>
+      <w:pPr>
+        <w:spacing w:after="80"/>
+      </w:pPr>
+      <w:r>
+        <w:rPr>
+          <w:rFonts w:ascii="맑은 고딕" w:hAnsi="맑은 고딕"/>
+          <w:sz w:val="20"/>
+        </w:rPr>
+        <w:t>문제가 발생했을 때 단순히 "안 돼"가 아닌, 현재 어떤 동작이 일어나고 어떻게 되어야 하는지를 함께 설명합니다.</w:t>
+      </w:r>
+    </w:p>
+    <w:p>
+      <w:pPr>
+        <w:pStyle w:val="ListBullet"/>
+        <w:spacing w:after="40"/>
+        <w:ind w:left="360"/>
+      </w:pPr>
+      <w:r>
+        <w:rPr>
+          <w:rFonts w:ascii="맑은 고딕" w:hAnsi="맑은 고딕"/>
+          <w:sz w:val="20"/>
+        </w:rPr>
+        <w:t>좋은 예: "댓글 등록 버튼을 누르면 저장은 되는데 화면에 안 떠. 새로고침하면 보여"</w:t>
+      </w:r>
+    </w:p>
+    <w:p>
+      <w:pPr>
+        <w:pStyle w:val="ListBullet"/>
+        <w:spacing w:after="40"/>
+        <w:ind w:left="360"/>
+      </w:pPr>
+      <w:r>
+        <w:rPr>
+          <w:rFonts w:ascii="맑은 고딕" w:hAnsi="맑은 고딕"/>
+          <w:sz w:val="20"/>
+        </w:rPr>
+        <w:t>좋은 예: "댓글 수정할 때 ㄱ 하나만 입력해도 커서가 튀어"</w:t>
+      </w:r>
+    </w:p>
+    <w:p>
+      <w:pPr>
+        <w:spacing w:before="160" w:after="40"/>
+      </w:pPr>
+      <w:r>
+        <w:rPr>
+          <w:rFonts w:ascii="맑은 고딕" w:hAnsi="맑은 고딕"/>
+          <w:b/>
+          <w:color w:val="0F3D77"/>
+          <w:sz w:val="22"/>
+        </w:rPr>
+        <w:t>③ 기능 단위로 분리하여 요청</w:t>
+      </w:r>
+    </w:p>
+    <w:p>
+      <w:pPr>
+        <w:spacing w:after="80"/>
+      </w:pPr>
+      <w:r>
+        <w:rPr>
+          <w:rFonts w:ascii="맑은 고딕" w:hAnsi="맑은 고딕"/>
+          <w:sz w:val="20"/>
+        </w:rPr>
+        <w:t>한 번에 여러 기능을 요청하면 누락이 생깁니다. 기능 하나를 완성하고 테스트한 뒤 다음 기능을 요청합니다.</w:t>
+      </w:r>
+    </w:p>
+    <w:p>
+      <w:pPr>
+        <w:pStyle w:val="ListBullet"/>
+        <w:spacing w:after="40"/>
+        <w:ind w:left="360"/>
+      </w:pPr>
+      <w:r>
+        <w:rPr>
+          <w:rFonts w:ascii="맑은 고딕" w:hAnsi="맑은 고딕"/>
+          <w:sz w:val="20"/>
+        </w:rPr>
+        <w:t>예: 댓글 등록 → (테스트) → 댓글 수정 → (테스트) → 대댓글 → (테스트) 순으로 진행</w:t>
+      </w:r>
+    </w:p>
+    <w:p>
+      <w:pPr>
+        <w:spacing w:before="160" w:after="40"/>
+      </w:pPr>
+      <w:r>
+        <w:rPr>
+          <w:rFonts w:ascii="맑은 고딕" w:hAnsi="맑은 고딕"/>
+          <w:b/>
+          <w:color w:val="0F3D77"/>
+          <w:sz w:val="22"/>
+        </w:rPr>
+        <w:t>④ 결과 확인 후 추가 요청으로 개선</w:t>
+      </w:r>
+    </w:p>
+    <w:p>
+      <w:pPr>
+        <w:spacing w:after="80"/>
+      </w:pPr>
+      <w:r>
+        <w:rPr>
+          <w:rFonts w:ascii="맑은 고딕" w:hAnsi="맑은 고딕"/>
+          <w:sz w:val="20"/>
+        </w:rPr>
+        <w:t>구현 결과를 직접 브라우저에서 확인하고, 개선점을 구체적으로 피드백합니다. "전체 테스트해봐"처럼 AI 에이전트가 직접 브라우저를 조작하도록 요청할 수도 있습니다.</w:t>
+      </w:r>
+    </w:p>
+    <w:p>
+      <w:pPr>
+        <w:spacing w:before="160" w:after="40"/>
+      </w:pPr>
+      <w:r>
+        <w:rPr>
+          <w:rFonts w:ascii="맑은 고딕" w:hAnsi="맑은 고딕"/>
+          <w:b/>
+          <w:color w:val="0F3D77"/>
+          <w:sz w:val="22"/>
+        </w:rPr>
+        <w:t>⑤ 관련 파일과 맥락 언급</w:t>
+      </w:r>
+    </w:p>
+    <w:p>
+      <w:pPr>
+        <w:spacing w:after="80"/>
+      </w:pPr>
+      <w:r>
+        <w:rPr>
+          <w:rFonts w:ascii="맑은 고딕" w:hAnsi="맑은 고딕"/>
+          <w:sz w:val="20"/>
+        </w:rPr>
+        <w:t>어떤 파일이나 컴포넌트를 수정해야 하는지 알고 있다면 함께 언급하면 더 정확하게 수정됩니다.</w:t>
+      </w:r>
+    </w:p>
+    <w:p>
+      <w:pPr>
+        <w:pStyle w:val="ListBullet"/>
+        <w:spacing w:after="40"/>
+        <w:ind w:left="360"/>
+      </w:pPr>
+      <w:r>
+        <w:rPr>
+          <w:rFonts w:ascii="맑은 고딕" w:hAnsi="맑은 고딕"/>
+          <w:sz w:val="20"/>
+        </w:rPr>
+        <w:t>예: "PostComments.tsx에서 댓글 목록이 안 뜨는데 Supabase 쿼리 쪽 문제인 것 같아"</w:t>
+      </w:r>
+    </w:p>
+    <w:p>
+      <w:pPr>
+        <w:spacing w:before="240" w:after="80"/>
+      </w:pPr>
+      <w:r>
+        <w:rPr>
+          <w:rFonts w:ascii="맑은 고딕" w:hAnsi="맑은 고딕"/>
+          <w:b/>
+          <w:color w:val="16213E"/>
+          <w:sz w:val="26"/>
+        </w:rPr>
+        <w:t>5.3 단계별 개발 프롬프트 흐름 예시</w:t>
+      </w:r>
+    </w:p>
+    <w:p>
+      <w:pPr>
+        <w:spacing w:after="80"/>
+      </w:pPr>
+      <w:r>
+        <w:rPr>
+          <w:rFonts w:ascii="맑은 고딕" w:hAnsi="맑은 고딕"/>
+          <w:sz w:val="20"/>
+        </w:rPr>
+        <w:t>실제 이 프로젝트에서 사용된 프롬프트의 흐름을 단계별로 정리했습니다.</w:t>
+      </w:r>
+    </w:p>
+    <w:tbl>
+      <w:tblPr>
+        <w:tblStyle w:val="TableGrid"/>
+        <w:tblW w:type="auto" w:w="0"/>
+        <w:tblLook w:firstColumn="1" w:firstRow="1" w:lastColumn="0" w:lastRow="0" w:noHBand="0" w:noVBand="1" w:val="04A0"/>
+      </w:tblPr>
+      <w:tblGrid>
+        <w:gridCol w:w="2880"/>
+        <w:gridCol w:w="2880"/>
+        <w:gridCol w:w="2880"/>
+      </w:tblGrid>
+      <w:tr>
+        <w:tc>
+          <w:tcPr>
+            <w:tcW w:type="dxa" w:w="2880"/>
+            <w:shd w:val="clear" w:color="auto" w:fill="D0E4FF"/>
+          </w:tcPr>
+          <w:p>
+            <w:r>
+              <w:rPr>
+                <w:rFonts w:ascii="맑은 고딕" w:hAnsi="맑은 고딕"/>
+                <w:b/>
+                <w:sz w:val="18"/>
+              </w:rPr>
+              <w:t>단계</w:t>
+            </w:r>
+          </w:p>
+        </w:tc>
+        <w:tc>
+          <w:tcPr>
+            <w:tcW w:type="dxa" w:w="2880"/>
+            <w:shd w:val="clear" w:color="auto" w:fill="D0E4FF"/>
+          </w:tcPr>
+          <w:p>
+            <w:r>
+              <w:rPr>
+                <w:rFonts w:ascii="맑은 고딕" w:hAnsi="맑은 고딕"/>
+                <w:b/>
+                <w:sz w:val="18"/>
+              </w:rPr>
+              <w:t>프롬프트 예시</w:t>
+            </w:r>
+          </w:p>
+        </w:tc>
+        <w:tc>
+          <w:tcPr>
+            <w:tcW w:type="dxa" w:w="2880"/>
+            <w:shd w:val="clear" w:color="auto" w:fill="D0E4FF"/>
+          </w:tcPr>
+          <w:p>
+            <w:r>
+              <w:rPr>
+                <w:rFonts w:ascii="맑은 고딕" w:hAnsi="맑은 고딕"/>
+                <w:b/>
+                <w:sz w:val="18"/>
+              </w:rPr>
+              <w:t>결과</w:t>
+            </w:r>
+          </w:p>
+        </w:tc>
+      </w:tr>
+      <w:tr>
+        <w:tc>
+          <w:tcPr>
+            <w:tcW w:type="dxa" w:w="2880"/>
+          </w:tcPr>
+          <w:p>
+            <w:r>
+              <w:rPr>
+                <w:rFonts w:ascii="맑은 고딕" w:hAnsi="맑은 고딕"/>
+                <w:b w:val="0"/>
+                <w:sz w:val="18"/>
+              </w:rPr>
+              <w:t>UI 설계 (Stitch)</w:t>
+            </w:r>
+          </w:p>
+        </w:tc>
+        <w:tc>
+          <w:tcPr>
+            <w:tcW w:type="dxa" w:w="2880"/>
+          </w:tcPr>
+          <w:p>
+            <w:r>
+              <w:rPr>
+                <w:rFonts w:ascii="맑은 고딕" w:hAnsi="맑은 고딕"/>
+                <w:b w:val="0"/>
+                <w:sz w:val="18"/>
+              </w:rPr>
+              <w:t>"개발 블로그 홈페이지 목업 만들어줘. 다크 테마, 히어로 섹션에 Featured 글, 아래에 카드 그리드 리스트"</w:t>
+            </w:r>
+          </w:p>
+        </w:tc>
+        <w:tc>
+          <w:tcPr>
+            <w:tcW w:type="dxa" w:w="2880"/>
+          </w:tcPr>
+          <w:p>
+            <w:r>
+              <w:rPr>
+                <w:rFonts w:ascii="맑은 고딕" w:hAnsi="맑은 고딕"/>
+                <w:b w:val="0"/>
+                <w:sz w:val="18"/>
+              </w:rPr>
+              <w:t>Stitch가 이미지 생성 → 이미지를 Antigravity에 전달하여 코드 구현 요청</w:t>
+            </w:r>
+          </w:p>
+        </w:tc>
+      </w:tr>
+      <w:tr>
+        <w:tc>
+          <w:tcPr>
+            <w:tcW w:type="dxa" w:w="2880"/>
+          </w:tcPr>
+          <w:p>
+            <w:r>
+              <w:rPr>
+                <w:rFonts w:ascii="맑은 고딕" w:hAnsi="맑은 고딕"/>
+                <w:b w:val="0"/>
+                <w:sz w:val="18"/>
+              </w:rPr>
+              <w:t>기능 구현 (Antigravity)</w:t>
+            </w:r>
+          </w:p>
+        </w:tc>
+        <w:tc>
+          <w:tcPr>
+            <w:tcW w:type="dxa" w:w="2880"/>
+          </w:tcPr>
+          <w:p>
+            <w:r>
+              <w:rPr>
+                <w:rFonts w:ascii="맑은 고딕" w:hAnsi="맑은 고딕"/>
+                <w:b w:val="0"/>
+                <w:sz w:val="18"/>
+              </w:rPr>
+              <w:t>"이 이미지처럼 홈페이지를 만들어줘. Next.js App Router, Supabase에서 게시글 데이터 fetch"</w:t>
+            </w:r>
+          </w:p>
+        </w:tc>
+        <w:tc>
+          <w:tcPr>
+            <w:tcW w:type="dxa" w:w="2880"/>
+          </w:tcPr>
+          <w:p>
+            <w:r>
+              <w:rPr>
+                <w:rFonts w:ascii="맑은 고딕" w:hAnsi="맑은 고딕"/>
+                <w:b w:val="0"/>
+                <w:sz w:val="18"/>
+              </w:rPr>
+              <w:t>서버 컴포넌트 + 클라이언트 컴포넌트 분리 구조로 구현</w:t>
+            </w:r>
+          </w:p>
+        </w:tc>
+      </w:tr>
+      <w:tr>
+        <w:tc>
+          <w:tcPr>
+            <w:tcW w:type="dxa" w:w="2880"/>
+          </w:tcPr>
+          <w:p>
+            <w:r>
+              <w:rPr>
+                <w:rFonts w:ascii="맑은 고딕" w:hAnsi="맑은 고딕"/>
+                <w:b w:val="0"/>
+                <w:sz w:val="18"/>
+              </w:rPr>
+              <w:t>인증 구현</w:t>
+            </w:r>
+          </w:p>
+        </w:tc>
+        <w:tc>
+          <w:tcPr>
+            <w:tcW w:type="dxa" w:w="2880"/>
+          </w:tcPr>
+          <w:p>
+            <w:r>
+              <w:rPr>
+                <w:rFonts w:ascii="맑은 고딕" w:hAnsi="맑은 고딕"/>
+                <w:b w:val="0"/>
+                <w:sz w:val="18"/>
+              </w:rPr>
+              <w:t>"이메일 대신 아이디로 로그인되게 해줘. 회원가입 시 아이디·닉네임 중복확인도 필요해"</w:t>
+            </w:r>
+          </w:p>
+        </w:tc>
+        <w:tc>
+          <w:tcPr>
+            <w:tcW w:type="dxa" w:w="2880"/>
+          </w:tcPr>
+          <w:p>
+            <w:r>
+              <w:rPr>
+                <w:rFonts w:ascii="맑은 고딕" w:hAnsi="맑은 고딕"/>
+                <w:b w:val="0"/>
+                <w:sz w:val="18"/>
+              </w:rPr>
+              <w:t>Supabase RPC + profiles 테이블 연동으로 구현</w:t>
+            </w:r>
+          </w:p>
+        </w:tc>
+      </w:tr>
+      <w:tr>
+        <w:tc>
+          <w:tcPr>
+            <w:tcW w:type="dxa" w:w="2880"/>
+          </w:tcPr>
+          <w:p>
+            <w:r>
+              <w:rPr>
+                <w:rFonts w:ascii="맑은 고딕" w:hAnsi="맑은 고딕"/>
+                <w:b w:val="0"/>
+                <w:sz w:val="18"/>
+              </w:rPr>
+              <w:t>오류 디버깅</w:t>
+            </w:r>
+          </w:p>
+        </w:tc>
+        <w:tc>
+          <w:tcPr>
+            <w:tcW w:type="dxa" w:w="2880"/>
+          </w:tcPr>
+          <w:p>
+            <w:r>
+              <w:rPr>
+                <w:rFonts w:ascii="맑은 고딕" w:hAnsi="맑은 고딕"/>
+                <w:b w:val="0"/>
+                <w:sz w:val="18"/>
+              </w:rPr>
+              <w:t>"비밀번호 재설정 링크 클릭하면 로그인 화면으로 가버려. /update-password로 가야 하는데"</w:t>
+            </w:r>
+          </w:p>
+        </w:tc>
+        <w:tc>
+          <w:tcPr>
+            <w:tcW w:type="dxa" w:w="2880"/>
+          </w:tcPr>
+          <w:p>
+            <w:r>
+              <w:rPr>
+                <w:rFonts w:ascii="맑은 고딕" w:hAnsi="맑은 고딕"/>
+                <w:b w:val="0"/>
+                <w:sz w:val="18"/>
+              </w:rPr>
+              <w:t>/auth/callback 경유 방식으로 수정</w:t>
+            </w:r>
+          </w:p>
+        </w:tc>
+      </w:tr>
+      <w:tr>
+        <w:tc>
+          <w:tcPr>
+            <w:tcW w:type="dxa" w:w="2880"/>
+          </w:tcPr>
+          <w:p>
+            <w:r>
+              <w:rPr>
+                <w:rFonts w:ascii="맑은 고딕" w:hAnsi="맑은 고딕"/>
+                <w:b w:val="0"/>
+                <w:sz w:val="18"/>
+              </w:rPr>
+              <w:t>기능 추가</w:t>
+            </w:r>
+          </w:p>
+        </w:tc>
+        <w:tc>
+          <w:tcPr>
+            <w:tcW w:type="dxa" w:w="2880"/>
+          </w:tcPr>
+          <w:p>
+            <w:r>
+              <w:rPr>
+                <w:rFonts w:ascii="맑은 고딕" w:hAnsi="맑은 고딕"/>
+                <w:b w:val="0"/>
+                <w:sz w:val="18"/>
+              </w:rPr>
+              <w:t>"마이페이지에 내가 쓴 댓글 조회 기능이 없어. 게시글로 이동, 수정, 단일·다중·전체 삭제 기능 추가해줘"</w:t>
+            </w:r>
+          </w:p>
+        </w:tc>
+        <w:tc>
+          <w:tcPr>
+            <w:tcW w:type="dxa" w:w="2880"/>
+          </w:tcPr>
+          <w:p>
+            <w:r>
+              <w:rPr>
+                <w:rFonts w:ascii="맑은 고딕" w:hAnsi="맑은 고딕"/>
+                <w:b w:val="0"/>
+                <w:sz w:val="18"/>
+              </w:rPr>
+              <w:t>새 탭 컴포넌트 및 Supabase 쿼리 추가</w:t>
+            </w:r>
+          </w:p>
+        </w:tc>
+      </w:tr>
+      <w:tr>
+        <w:tc>
+          <w:tcPr>
+            <w:tcW w:type="dxa" w:w="2880"/>
+          </w:tcPr>
+          <w:p>
+            <w:r>
+              <w:rPr>
+                <w:rFonts w:ascii="맑은 고딕" w:hAnsi="맑은 고딕"/>
+                <w:b w:val="0"/>
+                <w:sz w:val="18"/>
+              </w:rPr>
+              <w:t>최종 검증</w:t>
+            </w:r>
+          </w:p>
+        </w:tc>
+        <w:tc>
+          <w:tcPr>
+            <w:tcW w:type="dxa" w:w="2880"/>
+          </w:tcPr>
+          <w:p>
+            <w:r>
+              <w:rPr>
+                <w:rFonts w:ascii="맑은 고딕" w:hAnsi="맑은 고딕"/>
+                <w:b w:val="0"/>
+                <w:sz w:val="18"/>
+              </w:rPr>
+              <w:t>"전체 기능을 테스트해봐"</w:t>
+            </w:r>
+          </w:p>
+        </w:tc>
+        <w:tc>
+          <w:tcPr>
+            <w:tcW w:type="dxa" w:w="2880"/>
+          </w:tcPr>
+          <w:p>
+            <w:r>
+              <w:rPr>
+                <w:rFonts w:ascii="맑은 고딕" w:hAnsi="맑은 고딕"/>
+                <w:b w:val="0"/>
+                <w:sz w:val="18"/>
+              </w:rPr>
+              <w:t>Antigravity가 직접 브라우저를 조작하여 10개 항목 자동 검증</w:t>
+            </w:r>
+          </w:p>
+        </w:tc>
+      </w:tr>
+    </w:tbl>
+    <w:p/>
+    <w:p>
+      <w:pPr>
+        <w:spacing w:before="360" w:after="120"/>
+      </w:pPr>
+      <w:r>
+        <w:rPr>
+          <w:rFonts w:ascii="맑은 고딕" w:hAnsi="맑은 고딕"/>
+          <w:b/>
+          <w:color w:val="1A1A2E"/>
+          <w:sz w:val="32"/>
+        </w:rPr>
+        <w:t>6. 관리자를 위한 트러블슈팅</w:t>
       </w:r>
     </w:p>
     <w:p>
@@ -2295,7 +3137,7 @@
           <w:color w:val="16213E"/>
           <w:sz w:val="26"/>
         </w:rPr>
-        <w:t>5.1 이메일 링크 클릭 시 로그인 화면으로 리다이렉트되는 문제</w:t>
+        <w:t>6.1 이메일 링크 클릭 시 로그인 화면으로 리다이렉트되는 문제</w:t>
       </w:r>
     </w:p>
     <w:p>
@@ -2373,7 +3215,7 @@
           <w:rFonts w:ascii="맑은 고딕" w:hAnsi="맑은 고딕"/>
           <w:sz w:val="20"/>
         </w:rPr>
-        <w:t>redirectTo를 /auth/callback?next=/update-password로 변경. /auth/callback/route.ts에서 exchangeCodeForSession(code)를 호출해 세션을 생성한 뒤 next 경로로 리다이렉트. 이후 /update-password에서 updateUser({ password })가 정상 동작함. 아이디 찾기의 signInWithOtp도 동일하게 emailRedirectTo를 /auth/callback?next=/find-id/result로 수정.</w:t>
+        <w:t>redirectTo를 /auth/callback?next=/update-password로 변경. /auth/callback/route.ts에서 exchangeCodeForSession(code)를 호출해 세션을 생성한 뒤 next 경로로 리다이렉트. 아이디 찾기의 signInWithOtp도 동일하게 emailRedirectTo를 /auth/callback?next=/find-id/result로 수정.</w:t>
       </w:r>
     </w:p>
     <w:p>
@@ -2414,7 +3256,7 @@
           <w:color w:val="16213E"/>
           <w:sz w:val="26"/>
         </w:rPr>
-        <w:t>5.2 댓글 등록 후 화면에 표시되지 않는 문제</w:t>
+        <w:t>6.2 댓글 등록 후 화면에 표시되지 않는 문제</w:t>
       </w:r>
     </w:p>
     <w:p>
@@ -2539,7 +3381,7 @@
           <w:color w:val="16213E"/>
           <w:sz w:val="26"/>
         </w:rPr>
-        <w:t>5.3 댓글 수정 시 한 글자 입력마다 커서가 튀는 문제</w:t>
+        <w:t>6.3 댓글 수정 시 한 글자 입력마다 커서가 튀는 문제</w:t>
       </w:r>
     </w:p>
     <w:p>
@@ -2660,7 +3502,7 @@
           <w:color w:val="16213E"/>
           <w:sz w:val="26"/>
         </w:rPr>
-        <w:t>5.4 게시글 작성자명이 닉네임 대신 이메일 앞부분으로 표시되는 문제</w:t>
+        <w:t>6.4 게시글 작성자명이 닉네임 대신 이메일 앞부분으로 표시되는 문제</w:t>
       </w:r>
     </w:p>
     <w:p>
@@ -2785,7 +3627,7 @@
           <w:color w:val="16213E"/>
           <w:sz w:val="26"/>
         </w:rPr>
-        <w:t>5.5 Git Interactive Rebase 후 커밋 유실 문제</w:t>
+        <w:t>6.5 Git Interactive Rebase 후 커밋 유실 문제</w:t>
       </w:r>
     </w:p>
     <w:p>
@@ -2914,6 +3756,8 @@
         <w:br/>
         <w:t>— 개발 보고서 끝 —</w:t>
         <w:br/>
+        <w:br/>
+        <w:t>개발 도구: Google Antigravity · Google Stitch</w:t>
         <w:br/>
         <w:t>DevLog: https://sooyeon-s-blog-platform.vercel.app</w:t>
         <w:br/>

</xml_diff>